<commit_message>
Buscar Usuario, Orcamento, Servico
</commit_message>
<xml_diff>
--- a/Docs/Cronograma.docx
+++ b/Docs/Cronograma.docx
@@ -1332,315 +1332,319 @@
           <w:tcPr>
             <w:tcW w:w="1418" w:type="dxa"/>
           </w:tcPr>
-          <w:p/>
-        </w:tc>
-        <w:tc>
-          <w:tcPr>
-            <w:tcW w:w="1479" w:type="dxa"/>
-          </w:tcPr>
-          <w:p>
-            <w:r>
-              <w:t>22/11/2017</w:t>
-            </w:r>
-          </w:p>
-        </w:tc>
-      </w:tr>
-      <w:tr>
-        <w:tc>
-          <w:tcPr>
-            <w:tcW w:w="4165" w:type="dxa"/>
-          </w:tcPr>
-          <w:p>
-            <w:r>
-              <w:t>Paciente</w:t>
-            </w:r>
-          </w:p>
-        </w:tc>
-        <w:tc>
-          <w:tcPr>
-            <w:tcW w:w="1658" w:type="dxa"/>
-          </w:tcPr>
-          <w:p>
-            <w:pPr>
-              <w:jc w:val="center"/>
-            </w:pPr>
-            <w:r>
-              <w:t>Patrick</w:t>
-            </w:r>
-          </w:p>
-        </w:tc>
-        <w:tc>
-          <w:tcPr>
-            <w:tcW w:w="1418" w:type="dxa"/>
-          </w:tcPr>
-          <w:p/>
-        </w:tc>
-        <w:tc>
-          <w:tcPr>
-            <w:tcW w:w="1479" w:type="dxa"/>
-          </w:tcPr>
-          <w:p>
-            <w:r>
-              <w:t>27/10/2017</w:t>
-            </w:r>
-          </w:p>
-        </w:tc>
-      </w:tr>
-      <w:tr>
-        <w:tc>
-          <w:tcPr>
-            <w:tcW w:w="4165" w:type="dxa"/>
-          </w:tcPr>
-          <w:p>
-            <w:r>
-              <w:t>Pagamento</w:t>
-            </w:r>
-          </w:p>
-        </w:tc>
-        <w:tc>
-          <w:tcPr>
-            <w:tcW w:w="1658" w:type="dxa"/>
-          </w:tcPr>
-          <w:p>
-            <w:pPr>
-              <w:jc w:val="center"/>
-            </w:pPr>
-            <w:r>
-              <w:t>Patrick</w:t>
-            </w:r>
-          </w:p>
-        </w:tc>
-        <w:tc>
-          <w:tcPr>
-            <w:tcW w:w="1418" w:type="dxa"/>
-          </w:tcPr>
-          <w:p/>
-        </w:tc>
-        <w:tc>
-          <w:tcPr>
-            <w:tcW w:w="1479" w:type="dxa"/>
-          </w:tcPr>
-          <w:p>
-            <w:r>
-              <w:t>22/11/2017</w:t>
-            </w:r>
-          </w:p>
-        </w:tc>
-      </w:tr>
-      <w:tr>
-        <w:tc>
-          <w:tcPr>
-            <w:tcW w:w="4165" w:type="dxa"/>
-          </w:tcPr>
-          <w:p>
-            <w:proofErr w:type="spellStart"/>
-            <w:r>
-              <w:t>Prontuario</w:t>
-            </w:r>
-            <w:proofErr w:type="spellEnd"/>
-          </w:p>
-        </w:tc>
-        <w:tc>
-          <w:tcPr>
-            <w:tcW w:w="1658" w:type="dxa"/>
-          </w:tcPr>
-          <w:p>
-            <w:pPr>
-              <w:jc w:val="center"/>
-            </w:pPr>
-            <w:r>
-              <w:t>Patrick</w:t>
-            </w:r>
-          </w:p>
-        </w:tc>
-        <w:tc>
-          <w:tcPr>
-            <w:tcW w:w="1418" w:type="dxa"/>
-          </w:tcPr>
-          <w:p/>
-        </w:tc>
-        <w:tc>
-          <w:tcPr>
-            <w:tcW w:w="1479" w:type="dxa"/>
-          </w:tcPr>
-          <w:p>
-            <w:r>
-              <w:t>22/11/2017</w:t>
-            </w:r>
-          </w:p>
-        </w:tc>
-      </w:tr>
-      <w:tr>
-        <w:tc>
-          <w:tcPr>
-            <w:tcW w:w="4165" w:type="dxa"/>
-          </w:tcPr>
-          <w:p>
-            <w:r>
-              <w:t>Responsável</w:t>
-            </w:r>
-          </w:p>
-        </w:tc>
-        <w:tc>
-          <w:tcPr>
-            <w:tcW w:w="1658" w:type="dxa"/>
-          </w:tcPr>
-          <w:p>
-            <w:pPr>
-              <w:jc w:val="center"/>
-            </w:pPr>
-            <w:r>
-              <w:t>Vinicius</w:t>
-            </w:r>
-          </w:p>
-        </w:tc>
-        <w:tc>
-          <w:tcPr>
-            <w:tcW w:w="1418" w:type="dxa"/>
-          </w:tcPr>
-          <w:p/>
-        </w:tc>
-        <w:tc>
-          <w:tcPr>
-            <w:tcW w:w="1479" w:type="dxa"/>
-          </w:tcPr>
-          <w:p>
-            <w:r>
-              <w:t>18/11/2017</w:t>
-            </w:r>
-          </w:p>
-        </w:tc>
-      </w:tr>
-      <w:tr>
-        <w:tc>
-          <w:tcPr>
-            <w:tcW w:w="4165" w:type="dxa"/>
-          </w:tcPr>
-          <w:p>
-            <w:proofErr w:type="spellStart"/>
-            <w:r>
-              <w:t>Usuario</w:t>
-            </w:r>
-            <w:proofErr w:type="spellEnd"/>
-          </w:p>
-        </w:tc>
-        <w:tc>
-          <w:tcPr>
-            <w:tcW w:w="1658" w:type="dxa"/>
-          </w:tcPr>
-          <w:p>
-            <w:pPr>
-              <w:jc w:val="center"/>
-            </w:pPr>
-            <w:r>
-              <w:t>Patrick</w:t>
-            </w:r>
-          </w:p>
-        </w:tc>
-        <w:tc>
-          <w:tcPr>
-            <w:tcW w:w="1418" w:type="dxa"/>
-          </w:tcPr>
-          <w:p/>
-        </w:tc>
-        <w:tc>
-          <w:tcPr>
-            <w:tcW w:w="1479" w:type="dxa"/>
-          </w:tcPr>
-          <w:p>
-            <w:r>
-              <w:t>05/10/2017</w:t>
-            </w:r>
-          </w:p>
-        </w:tc>
-      </w:tr>
-      <w:tr>
-        <w:tc>
-          <w:tcPr>
-            <w:tcW w:w="4165" w:type="dxa"/>
-          </w:tcPr>
-          <w:p>
-            <w:r>
-              <w:t>Style.css</w:t>
-            </w:r>
-          </w:p>
-        </w:tc>
-        <w:tc>
-          <w:tcPr>
-            <w:tcW w:w="1658" w:type="dxa"/>
-          </w:tcPr>
-          <w:p>
-            <w:pPr>
-              <w:jc w:val="center"/>
-            </w:pPr>
-            <w:r>
-              <w:t>Patrick</w:t>
-            </w:r>
-          </w:p>
-        </w:tc>
-        <w:tc>
-          <w:tcPr>
-            <w:tcW w:w="1418" w:type="dxa"/>
-          </w:tcPr>
-          <w:p/>
-        </w:tc>
-        <w:tc>
-          <w:tcPr>
-            <w:tcW w:w="1479" w:type="dxa"/>
-          </w:tcPr>
-          <w:p>
-            <w:r>
-              <w:t>12/09/2017</w:t>
-            </w:r>
-          </w:p>
-        </w:tc>
-      </w:tr>
-      <w:tr>
-        <w:tc>
-          <w:tcPr>
-            <w:tcW w:w="4165" w:type="dxa"/>
-          </w:tcPr>
-          <w:p>
-            <w:r>
-              <w:t>Formatação de Campo</w:t>
-            </w:r>
-          </w:p>
-        </w:tc>
-        <w:tc>
-          <w:tcPr>
-            <w:tcW w:w="1658" w:type="dxa"/>
-          </w:tcPr>
-          <w:p>
-            <w:pPr>
-              <w:jc w:val="center"/>
-            </w:pPr>
-            <w:r>
-              <w:t>Ana</w:t>
-            </w:r>
-          </w:p>
-        </w:tc>
-        <w:tc>
-          <w:tcPr>
-            <w:tcW w:w="1418" w:type="dxa"/>
-          </w:tcPr>
-          <w:p>
-            <w:r>
-              <w:t>21/10/2017</w:t>
-            </w:r>
-          </w:p>
-        </w:tc>
-        <w:tc>
-          <w:tcPr>
-            <w:tcW w:w="1479" w:type="dxa"/>
-          </w:tcPr>
-          <w:p>
-            <w:r>
-              <w:t>2</w:t>
+          <w:p>
+            <w:r>
+              <w:t>11/11/2017</w:t>
             </w:r>
             <w:bookmarkStart w:id="0" w:name="_GoBack"/>
             <w:bookmarkEnd w:id="0"/>
-            <w:r>
-              <w:t>1/10</w:t>
+          </w:p>
+        </w:tc>
+        <w:tc>
+          <w:tcPr>
+            <w:tcW w:w="1479" w:type="dxa"/>
+          </w:tcPr>
+          <w:p>
+            <w:r>
+              <w:t>12</w:t>
+            </w:r>
+            <w:r>
+              <w:t>/11/2017</w:t>
+            </w:r>
+          </w:p>
+        </w:tc>
+      </w:tr>
+      <w:tr>
+        <w:tc>
+          <w:tcPr>
+            <w:tcW w:w="4165" w:type="dxa"/>
+          </w:tcPr>
+          <w:p>
+            <w:r>
+              <w:t>Paciente</w:t>
+            </w:r>
+          </w:p>
+        </w:tc>
+        <w:tc>
+          <w:tcPr>
+            <w:tcW w:w="1658" w:type="dxa"/>
+          </w:tcPr>
+          <w:p>
+            <w:pPr>
+              <w:jc w:val="center"/>
+            </w:pPr>
+            <w:r>
+              <w:t>Patrick</w:t>
+            </w:r>
+          </w:p>
+        </w:tc>
+        <w:tc>
+          <w:tcPr>
+            <w:tcW w:w="1418" w:type="dxa"/>
+          </w:tcPr>
+          <w:p/>
+        </w:tc>
+        <w:tc>
+          <w:tcPr>
+            <w:tcW w:w="1479" w:type="dxa"/>
+          </w:tcPr>
+          <w:p>
+            <w:r>
+              <w:t>27/10/2017</w:t>
+            </w:r>
+          </w:p>
+        </w:tc>
+      </w:tr>
+      <w:tr>
+        <w:tc>
+          <w:tcPr>
+            <w:tcW w:w="4165" w:type="dxa"/>
+          </w:tcPr>
+          <w:p>
+            <w:r>
+              <w:t>Pagamento</w:t>
+            </w:r>
+          </w:p>
+        </w:tc>
+        <w:tc>
+          <w:tcPr>
+            <w:tcW w:w="1658" w:type="dxa"/>
+          </w:tcPr>
+          <w:p>
+            <w:pPr>
+              <w:jc w:val="center"/>
+            </w:pPr>
+            <w:r>
+              <w:t>Patrick</w:t>
+            </w:r>
+          </w:p>
+        </w:tc>
+        <w:tc>
+          <w:tcPr>
+            <w:tcW w:w="1418" w:type="dxa"/>
+          </w:tcPr>
+          <w:p/>
+        </w:tc>
+        <w:tc>
+          <w:tcPr>
+            <w:tcW w:w="1479" w:type="dxa"/>
+          </w:tcPr>
+          <w:p>
+            <w:r>
+              <w:t>22/11/2017</w:t>
+            </w:r>
+          </w:p>
+        </w:tc>
+      </w:tr>
+      <w:tr>
+        <w:tc>
+          <w:tcPr>
+            <w:tcW w:w="4165" w:type="dxa"/>
+          </w:tcPr>
+          <w:p>
+            <w:proofErr w:type="spellStart"/>
+            <w:r>
+              <w:t>Prontuario</w:t>
+            </w:r>
+            <w:proofErr w:type="spellEnd"/>
+          </w:p>
+        </w:tc>
+        <w:tc>
+          <w:tcPr>
+            <w:tcW w:w="1658" w:type="dxa"/>
+          </w:tcPr>
+          <w:p>
+            <w:pPr>
+              <w:jc w:val="center"/>
+            </w:pPr>
+            <w:r>
+              <w:t>Patrick</w:t>
+            </w:r>
+          </w:p>
+        </w:tc>
+        <w:tc>
+          <w:tcPr>
+            <w:tcW w:w="1418" w:type="dxa"/>
+          </w:tcPr>
+          <w:p/>
+        </w:tc>
+        <w:tc>
+          <w:tcPr>
+            <w:tcW w:w="1479" w:type="dxa"/>
+          </w:tcPr>
+          <w:p>
+            <w:r>
+              <w:t>22/11/2017</w:t>
+            </w:r>
+          </w:p>
+        </w:tc>
+      </w:tr>
+      <w:tr>
+        <w:tc>
+          <w:tcPr>
+            <w:tcW w:w="4165" w:type="dxa"/>
+          </w:tcPr>
+          <w:p>
+            <w:r>
+              <w:t>Responsável</w:t>
+            </w:r>
+          </w:p>
+        </w:tc>
+        <w:tc>
+          <w:tcPr>
+            <w:tcW w:w="1658" w:type="dxa"/>
+          </w:tcPr>
+          <w:p>
+            <w:pPr>
+              <w:jc w:val="center"/>
+            </w:pPr>
+            <w:r>
+              <w:t>Vinicius</w:t>
+            </w:r>
+          </w:p>
+        </w:tc>
+        <w:tc>
+          <w:tcPr>
+            <w:tcW w:w="1418" w:type="dxa"/>
+          </w:tcPr>
+          <w:p/>
+        </w:tc>
+        <w:tc>
+          <w:tcPr>
+            <w:tcW w:w="1479" w:type="dxa"/>
+          </w:tcPr>
+          <w:p>
+            <w:r>
+              <w:t>18/11/2017</w:t>
+            </w:r>
+          </w:p>
+        </w:tc>
+      </w:tr>
+      <w:tr>
+        <w:tc>
+          <w:tcPr>
+            <w:tcW w:w="4165" w:type="dxa"/>
+          </w:tcPr>
+          <w:p>
+            <w:proofErr w:type="spellStart"/>
+            <w:r>
+              <w:t>Usuario</w:t>
+            </w:r>
+            <w:proofErr w:type="spellEnd"/>
+          </w:p>
+        </w:tc>
+        <w:tc>
+          <w:tcPr>
+            <w:tcW w:w="1658" w:type="dxa"/>
+          </w:tcPr>
+          <w:p>
+            <w:pPr>
+              <w:jc w:val="center"/>
+            </w:pPr>
+            <w:r>
+              <w:t>Patrick</w:t>
+            </w:r>
+          </w:p>
+        </w:tc>
+        <w:tc>
+          <w:tcPr>
+            <w:tcW w:w="1418" w:type="dxa"/>
+          </w:tcPr>
+          <w:p/>
+        </w:tc>
+        <w:tc>
+          <w:tcPr>
+            <w:tcW w:w="1479" w:type="dxa"/>
+          </w:tcPr>
+          <w:p>
+            <w:r>
+              <w:t>05/10/2017</w:t>
+            </w:r>
+          </w:p>
+        </w:tc>
+      </w:tr>
+      <w:tr>
+        <w:tc>
+          <w:tcPr>
+            <w:tcW w:w="4165" w:type="dxa"/>
+          </w:tcPr>
+          <w:p>
+            <w:r>
+              <w:t>Style.css</w:t>
+            </w:r>
+          </w:p>
+        </w:tc>
+        <w:tc>
+          <w:tcPr>
+            <w:tcW w:w="1658" w:type="dxa"/>
+          </w:tcPr>
+          <w:p>
+            <w:pPr>
+              <w:jc w:val="center"/>
+            </w:pPr>
+            <w:r>
+              <w:t>Patrick</w:t>
+            </w:r>
+          </w:p>
+        </w:tc>
+        <w:tc>
+          <w:tcPr>
+            <w:tcW w:w="1418" w:type="dxa"/>
+          </w:tcPr>
+          <w:p/>
+        </w:tc>
+        <w:tc>
+          <w:tcPr>
+            <w:tcW w:w="1479" w:type="dxa"/>
+          </w:tcPr>
+          <w:p>
+            <w:r>
+              <w:t>12/09/2017</w:t>
+            </w:r>
+          </w:p>
+        </w:tc>
+      </w:tr>
+      <w:tr>
+        <w:tc>
+          <w:tcPr>
+            <w:tcW w:w="4165" w:type="dxa"/>
+          </w:tcPr>
+          <w:p>
+            <w:r>
+              <w:t>Formatação de Campo</w:t>
+            </w:r>
+          </w:p>
+        </w:tc>
+        <w:tc>
+          <w:tcPr>
+            <w:tcW w:w="1658" w:type="dxa"/>
+          </w:tcPr>
+          <w:p>
+            <w:pPr>
+              <w:jc w:val="center"/>
+            </w:pPr>
+            <w:r>
+              <w:t>Ana</w:t>
+            </w:r>
+          </w:p>
+        </w:tc>
+        <w:tc>
+          <w:tcPr>
+            <w:tcW w:w="1418" w:type="dxa"/>
+          </w:tcPr>
+          <w:p>
+            <w:r>
+              <w:t>21/10/2017</w:t>
+            </w:r>
+          </w:p>
+        </w:tc>
+        <w:tc>
+          <w:tcPr>
+            <w:tcW w:w="1479" w:type="dxa"/>
+          </w:tcPr>
+          <w:p>
+            <w:r>
+              <w:t>21/10</w:t>
             </w:r>
             <w:r>
               <w:t>/2017</w:t>
@@ -1837,26 +1841,23 @@
               <w:jc w:val="center"/>
             </w:pPr>
             <w:r>
-              <w:t>G</w:t>
-            </w:r>
-            <w:r>
-              <w:t>abriel</w:t>
-            </w:r>
-          </w:p>
-        </w:tc>
-        <w:tc>
-          <w:tcPr>
-            <w:tcW w:w="1418" w:type="dxa"/>
-          </w:tcPr>
-          <w:p/>
-        </w:tc>
-        <w:tc>
-          <w:tcPr>
-            <w:tcW w:w="1479" w:type="dxa"/>
-          </w:tcPr>
-          <w:p>
-            <w:r>
-              <w:t>29/10/2017</w:t>
+              <w:t>Patrick</w:t>
+            </w:r>
+          </w:p>
+        </w:tc>
+        <w:tc>
+          <w:tcPr>
+            <w:tcW w:w="1418" w:type="dxa"/>
+          </w:tcPr>
+          <w:p/>
+        </w:tc>
+        <w:tc>
+          <w:tcPr>
+            <w:tcW w:w="1479" w:type="dxa"/>
+          </w:tcPr>
+          <w:p>
+            <w:r>
+              <w:t>06/11/2017</w:t>
             </w:r>
           </w:p>
         </w:tc>
@@ -1880,26 +1881,34 @@
             <w:pPr>
               <w:jc w:val="center"/>
             </w:pPr>
-            <w:proofErr w:type="spellStart"/>
-            <w:r>
-              <w:t>Diellen</w:t>
-            </w:r>
-            <w:proofErr w:type="spellEnd"/>
-          </w:p>
-        </w:tc>
-        <w:tc>
-          <w:tcPr>
-            <w:tcW w:w="1418" w:type="dxa"/>
-          </w:tcPr>
-          <w:p/>
-        </w:tc>
-        <w:tc>
-          <w:tcPr>
-            <w:tcW w:w="1479" w:type="dxa"/>
-          </w:tcPr>
-          <w:p>
-            <w:r>
-              <w:t>10/11/2017</w:t>
+            <w:r>
+              <w:t>Ana e Patrick</w:t>
+            </w:r>
+          </w:p>
+        </w:tc>
+        <w:tc>
+          <w:tcPr>
+            <w:tcW w:w="1418" w:type="dxa"/>
+          </w:tcPr>
+          <w:p>
+            <w:r>
+              <w:t>12/11/2017</w:t>
+            </w:r>
+          </w:p>
+        </w:tc>
+        <w:tc>
+          <w:tcPr>
+            <w:tcW w:w="1479" w:type="dxa"/>
+          </w:tcPr>
+          <w:p>
+            <w:r>
+              <w:t>1</w:t>
+            </w:r>
+            <w:r>
+              <w:t>7</w:t>
+            </w:r>
+            <w:r>
+              <w:t>/11/2017</w:t>
             </w:r>
           </w:p>
         </w:tc>
@@ -1923,26 +1932,34 @@
             <w:pPr>
               <w:jc w:val="center"/>
             </w:pPr>
-            <w:proofErr w:type="spellStart"/>
-            <w:r>
-              <w:t>Diellen</w:t>
-            </w:r>
-            <w:proofErr w:type="spellEnd"/>
-          </w:p>
-        </w:tc>
-        <w:tc>
-          <w:tcPr>
-            <w:tcW w:w="1418" w:type="dxa"/>
-          </w:tcPr>
-          <w:p/>
-        </w:tc>
-        <w:tc>
-          <w:tcPr>
-            <w:tcW w:w="1479" w:type="dxa"/>
-          </w:tcPr>
-          <w:p>
-            <w:r>
-              <w:t>10/11/2017</w:t>
+            <w:r>
+              <w:t>Ana e Patrick</w:t>
+            </w:r>
+          </w:p>
+        </w:tc>
+        <w:tc>
+          <w:tcPr>
+            <w:tcW w:w="1418" w:type="dxa"/>
+          </w:tcPr>
+          <w:p>
+            <w:r>
+              <w:t>12/11/2017</w:t>
+            </w:r>
+          </w:p>
+        </w:tc>
+        <w:tc>
+          <w:tcPr>
+            <w:tcW w:w="1479" w:type="dxa"/>
+          </w:tcPr>
+          <w:p>
+            <w:r>
+              <w:t>1</w:t>
+            </w:r>
+            <w:r>
+              <w:t>7</w:t>
+            </w:r>
+            <w:r>
+              <w:t>/11/2017</w:t>
             </w:r>
           </w:p>
         </w:tc>
@@ -1966,26 +1983,34 @@
             <w:pPr>
               <w:jc w:val="center"/>
             </w:pPr>
-            <w:proofErr w:type="spellStart"/>
-            <w:r>
-              <w:t>Diellen</w:t>
-            </w:r>
-            <w:proofErr w:type="spellEnd"/>
-          </w:p>
-        </w:tc>
-        <w:tc>
-          <w:tcPr>
-            <w:tcW w:w="1418" w:type="dxa"/>
-          </w:tcPr>
-          <w:p/>
-        </w:tc>
-        <w:tc>
-          <w:tcPr>
-            <w:tcW w:w="1479" w:type="dxa"/>
-          </w:tcPr>
-          <w:p>
-            <w:r>
-              <w:t>10/11/2017</w:t>
+            <w:r>
+              <w:t>Ana e Patrick</w:t>
+            </w:r>
+          </w:p>
+        </w:tc>
+        <w:tc>
+          <w:tcPr>
+            <w:tcW w:w="1418" w:type="dxa"/>
+          </w:tcPr>
+          <w:p>
+            <w:r>
+              <w:t>12/11/2017</w:t>
+            </w:r>
+          </w:p>
+        </w:tc>
+        <w:tc>
+          <w:tcPr>
+            <w:tcW w:w="1479" w:type="dxa"/>
+          </w:tcPr>
+          <w:p>
+            <w:r>
+              <w:t>1</w:t>
+            </w:r>
+            <w:r>
+              <w:t>7</w:t>
+            </w:r>
+            <w:r>
+              <w:t>/11/2017</w:t>
             </w:r>
           </w:p>
         </w:tc>

</xml_diff>

<commit_message>
Revert "Tela Relatório + Slide"
This reverts commit 83b6618ec3783458d385debf2508c32da4155bff.
</commit_message>
<xml_diff>
--- a/Docs/Cronograma.docx
+++ b/Docs/Cronograma.docx
@@ -76,7 +76,15 @@
               <w:jc w:val="center"/>
             </w:pPr>
             <w:r>
-              <w:t>Ana, Diellen, Juliana</w:t>
+              <w:t xml:space="preserve">Ana, </w:t>
+            </w:r>
+            <w:proofErr w:type="spellStart"/>
+            <w:r>
+              <w:t>Diellen</w:t>
+            </w:r>
+            <w:proofErr w:type="spellEnd"/>
+            <w:r>
+              <w:t>, Juliana</w:t>
             </w:r>
           </w:p>
         </w:tc>
@@ -258,7 +266,7 @@
               <w:jc w:val="center"/>
             </w:pPr>
             <w:r>
-              <w:t xml:space="preserve">Ana </w:t>
+              <w:t>Ana Carolina</w:t>
             </w:r>
           </w:p>
         </w:tc>
@@ -357,9 +365,11 @@
               <w:pStyle w:val="Normal1"/>
               <w:jc w:val="center"/>
             </w:pPr>
+            <w:proofErr w:type="spellStart"/>
             <w:r>
               <w:t>Diéllen</w:t>
             </w:r>
+            <w:proofErr w:type="spellEnd"/>
           </w:p>
         </w:tc>
         <w:tc>
@@ -556,9 +566,11 @@
             <w:pPr>
               <w:jc w:val="center"/>
             </w:pPr>
+            <w:proofErr w:type="spellStart"/>
             <w:r>
               <w:t>Diellen</w:t>
             </w:r>
+            <w:proofErr w:type="spellEnd"/>
           </w:p>
         </w:tc>
         <w:tc>
@@ -753,8 +765,13 @@
               <w:jc w:val="center"/>
             </w:pPr>
             <w:r>
-              <w:t xml:space="preserve">Ana </w:t>
-            </w:r>
+              <w:t xml:space="preserve">Ana e </w:t>
+            </w:r>
+            <w:proofErr w:type="spellStart"/>
+            <w:r>
+              <w:t>Diellen</w:t>
+            </w:r>
+            <w:proofErr w:type="spellEnd"/>
           </w:p>
         </w:tc>
         <w:tc>
@@ -899,9 +916,11 @@
             <w:pPr>
               <w:jc w:val="center"/>
             </w:pPr>
+            <w:proofErr w:type="spellStart"/>
             <w:r>
               <w:t>Diellen</w:t>
             </w:r>
+            <w:proofErr w:type="spellEnd"/>
           </w:p>
         </w:tc>
         <w:tc>
@@ -1078,9 +1097,11 @@
             <w:tcW w:w="4165" w:type="dxa"/>
           </w:tcPr>
           <w:p>
+            <w:proofErr w:type="spellStart"/>
             <w:r>
               <w:t>HibernateUtil</w:t>
             </w:r>
+            <w:proofErr w:type="spellEnd"/>
           </w:p>
         </w:tc>
         <w:tc>
@@ -1160,9 +1181,11 @@
             <w:tcW w:w="4165" w:type="dxa"/>
           </w:tcPr>
           <w:p>
+            <w:proofErr w:type="spellStart"/>
             <w:r>
               <w:t>Consultorio</w:t>
             </w:r>
+            <w:proofErr w:type="spellEnd"/>
           </w:p>
         </w:tc>
         <w:tc>
@@ -1242,9 +1265,11 @@
             <w:tcW w:w="4165" w:type="dxa"/>
           </w:tcPr>
           <w:p>
+            <w:proofErr w:type="spellStart"/>
             <w:r>
               <w:t>Funcionario</w:t>
             </w:r>
+            <w:proofErr w:type="spellEnd"/>
           </w:p>
         </w:tc>
         <w:tc>
@@ -1283,9 +1308,11 @@
             <w:tcW w:w="4165" w:type="dxa"/>
           </w:tcPr>
           <w:p>
+            <w:proofErr w:type="spellStart"/>
             <w:r>
               <w:t>Orcamento</w:t>
             </w:r>
+            <w:proofErr w:type="spellEnd"/>
           </w:p>
         </w:tc>
         <w:tc>
@@ -1308,865 +1335,909 @@
           <w:p>
             <w:r>
               <w:t>11/11/2017</w:t>
-            </w:r>
-          </w:p>
-        </w:tc>
-        <w:tc>
-          <w:tcPr>
-            <w:tcW w:w="1479" w:type="dxa"/>
-          </w:tcPr>
-          <w:p>
-            <w:r>
-              <w:t>12</w:t>
-            </w:r>
-            <w:r>
-              <w:t>/11/2017</w:t>
-            </w:r>
-          </w:p>
-        </w:tc>
-      </w:tr>
-      <w:tr>
-        <w:tc>
-          <w:tcPr>
-            <w:tcW w:w="4165" w:type="dxa"/>
-          </w:tcPr>
-          <w:p>
-            <w:r>
-              <w:t>Paciente</w:t>
-            </w:r>
-          </w:p>
-        </w:tc>
-        <w:tc>
-          <w:tcPr>
-            <w:tcW w:w="1658" w:type="dxa"/>
-          </w:tcPr>
-          <w:p>
-            <w:pPr>
-              <w:jc w:val="center"/>
-            </w:pPr>
-            <w:r>
-              <w:t>Patrick</w:t>
-            </w:r>
-          </w:p>
-        </w:tc>
-        <w:tc>
-          <w:tcPr>
-            <w:tcW w:w="1418" w:type="dxa"/>
-          </w:tcPr>
-          <w:p/>
-        </w:tc>
-        <w:tc>
-          <w:tcPr>
-            <w:tcW w:w="1479" w:type="dxa"/>
-          </w:tcPr>
-          <w:p>
-            <w:r>
-              <w:t>27/10/2017</w:t>
-            </w:r>
-          </w:p>
-        </w:tc>
-      </w:tr>
-      <w:tr>
-        <w:tc>
-          <w:tcPr>
-            <w:tcW w:w="4165" w:type="dxa"/>
-          </w:tcPr>
-          <w:p>
-            <w:r>
-              <w:t>Pagamento</w:t>
-            </w:r>
-          </w:p>
-        </w:tc>
-        <w:tc>
-          <w:tcPr>
-            <w:tcW w:w="1658" w:type="dxa"/>
-          </w:tcPr>
-          <w:p>
-            <w:pPr>
-              <w:jc w:val="center"/>
-            </w:pPr>
-            <w:r>
-              <w:t>Patrick</w:t>
-            </w:r>
-          </w:p>
-        </w:tc>
-        <w:tc>
-          <w:tcPr>
-            <w:tcW w:w="1418" w:type="dxa"/>
-          </w:tcPr>
-          <w:p/>
-        </w:tc>
-        <w:tc>
-          <w:tcPr>
-            <w:tcW w:w="1479" w:type="dxa"/>
-          </w:tcPr>
-          <w:p>
-            <w:r>
-              <w:t>22/11/2017</w:t>
-            </w:r>
-          </w:p>
-        </w:tc>
-      </w:tr>
-      <w:tr>
-        <w:tc>
-          <w:tcPr>
-            <w:tcW w:w="4165" w:type="dxa"/>
-          </w:tcPr>
-          <w:p>
-            <w:r>
-              <w:t>Responsável</w:t>
-            </w:r>
-          </w:p>
-        </w:tc>
-        <w:tc>
-          <w:tcPr>
-            <w:tcW w:w="1658" w:type="dxa"/>
-          </w:tcPr>
-          <w:p>
-            <w:pPr>
-              <w:jc w:val="center"/>
-            </w:pPr>
-            <w:r>
-              <w:t>Vinicius</w:t>
-            </w:r>
-          </w:p>
-        </w:tc>
-        <w:tc>
-          <w:tcPr>
-            <w:tcW w:w="1418" w:type="dxa"/>
-          </w:tcPr>
-          <w:p/>
-        </w:tc>
-        <w:tc>
-          <w:tcPr>
-            <w:tcW w:w="1479" w:type="dxa"/>
-          </w:tcPr>
-          <w:p>
-            <w:r>
-              <w:t>18/11/2017</w:t>
-            </w:r>
-          </w:p>
-        </w:tc>
-      </w:tr>
-      <w:tr>
-        <w:tc>
-          <w:tcPr>
-            <w:tcW w:w="4165" w:type="dxa"/>
-          </w:tcPr>
-          <w:p>
-            <w:r>
-              <w:t>Usuario</w:t>
-            </w:r>
-          </w:p>
-        </w:tc>
-        <w:tc>
-          <w:tcPr>
-            <w:tcW w:w="1658" w:type="dxa"/>
-          </w:tcPr>
-          <w:p>
-            <w:pPr>
-              <w:jc w:val="center"/>
-            </w:pPr>
-            <w:r>
-              <w:t>Patrick</w:t>
-            </w:r>
-          </w:p>
-        </w:tc>
-        <w:tc>
-          <w:tcPr>
-            <w:tcW w:w="1418" w:type="dxa"/>
-          </w:tcPr>
-          <w:p/>
-        </w:tc>
-        <w:tc>
-          <w:tcPr>
-            <w:tcW w:w="1479" w:type="dxa"/>
-          </w:tcPr>
-          <w:p>
-            <w:r>
-              <w:t>05/10/2017</w:t>
-            </w:r>
-          </w:p>
-        </w:tc>
-      </w:tr>
-      <w:tr>
-        <w:tc>
-          <w:tcPr>
-            <w:tcW w:w="4165" w:type="dxa"/>
-          </w:tcPr>
-          <w:p>
-            <w:r>
-              <w:t>Style.css</w:t>
-            </w:r>
-          </w:p>
-        </w:tc>
-        <w:tc>
-          <w:tcPr>
-            <w:tcW w:w="1658" w:type="dxa"/>
-          </w:tcPr>
-          <w:p>
-            <w:pPr>
-              <w:jc w:val="center"/>
-            </w:pPr>
-            <w:r>
-              <w:t>Patrick</w:t>
-            </w:r>
-          </w:p>
-        </w:tc>
-        <w:tc>
-          <w:tcPr>
-            <w:tcW w:w="1418" w:type="dxa"/>
-          </w:tcPr>
-          <w:p/>
-        </w:tc>
-        <w:tc>
-          <w:tcPr>
-            <w:tcW w:w="1479" w:type="dxa"/>
-          </w:tcPr>
-          <w:p>
-            <w:r>
-              <w:t>12/09/2017</w:t>
-            </w:r>
-          </w:p>
-        </w:tc>
-      </w:tr>
-      <w:tr>
-        <w:tc>
-          <w:tcPr>
-            <w:tcW w:w="4165" w:type="dxa"/>
-          </w:tcPr>
-          <w:p>
-            <w:r>
-              <w:t>Formatação de Campo</w:t>
-            </w:r>
-          </w:p>
-        </w:tc>
-        <w:tc>
-          <w:tcPr>
-            <w:tcW w:w="1658" w:type="dxa"/>
-          </w:tcPr>
-          <w:p>
-            <w:pPr>
-              <w:jc w:val="center"/>
-            </w:pPr>
-            <w:r>
-              <w:t>Ana</w:t>
-            </w:r>
-          </w:p>
-        </w:tc>
-        <w:tc>
-          <w:tcPr>
-            <w:tcW w:w="1418" w:type="dxa"/>
-          </w:tcPr>
-          <w:p>
-            <w:r>
-              <w:t>21/10/2017</w:t>
-            </w:r>
-          </w:p>
-        </w:tc>
-        <w:tc>
-          <w:tcPr>
-            <w:tcW w:w="1479" w:type="dxa"/>
-          </w:tcPr>
-          <w:p>
-            <w:r>
-              <w:t>21/10</w:t>
-            </w:r>
-            <w:r>
-              <w:t>/2017</w:t>
-            </w:r>
-          </w:p>
-        </w:tc>
-      </w:tr>
-      <w:tr>
-        <w:tc>
-          <w:tcPr>
-            <w:tcW w:w="4165" w:type="dxa"/>
-          </w:tcPr>
-          <w:p>
-            <w:r>
-              <w:t>Relatório de Pagamento</w:t>
-            </w:r>
-          </w:p>
-        </w:tc>
-        <w:tc>
-          <w:tcPr>
-            <w:tcW w:w="1658" w:type="dxa"/>
-          </w:tcPr>
-          <w:p>
-            <w:pPr>
-              <w:jc w:val="center"/>
-            </w:pPr>
-            <w:r>
-              <w:t>Ana</w:t>
-            </w:r>
-          </w:p>
-        </w:tc>
-        <w:tc>
-          <w:tcPr>
-            <w:tcW w:w="1418" w:type="dxa"/>
-          </w:tcPr>
-          <w:p/>
-        </w:tc>
-        <w:tc>
-          <w:tcPr>
-            <w:tcW w:w="1479" w:type="dxa"/>
-          </w:tcPr>
-          <w:p>
-            <w:r>
-              <w:t>05/11/2017</w:t>
-            </w:r>
-          </w:p>
-        </w:tc>
-      </w:tr>
-      <w:tr>
-        <w:tc>
-          <w:tcPr>
-            <w:tcW w:w="4165" w:type="dxa"/>
-          </w:tcPr>
-          <w:p>
-            <w:r>
-              <w:t>Relatório da Agenda</w:t>
-            </w:r>
-          </w:p>
-        </w:tc>
-        <w:tc>
-          <w:tcPr>
-            <w:tcW w:w="1658" w:type="dxa"/>
-          </w:tcPr>
-          <w:p>
-            <w:pPr>
-              <w:jc w:val="center"/>
-            </w:pPr>
-            <w:r>
-              <w:t>Ana</w:t>
-            </w:r>
-          </w:p>
-        </w:tc>
-        <w:tc>
-          <w:tcPr>
-            <w:tcW w:w="1418" w:type="dxa"/>
-          </w:tcPr>
-          <w:p/>
-        </w:tc>
-        <w:tc>
-          <w:tcPr>
-            <w:tcW w:w="1479" w:type="dxa"/>
-          </w:tcPr>
-          <w:p>
-            <w:r>
-              <w:t>05/11/2017</w:t>
-            </w:r>
-          </w:p>
-        </w:tc>
-      </w:tr>
-      <w:tr>
-        <w:tc>
-          <w:tcPr>
-            <w:tcW w:w="4165" w:type="dxa"/>
-          </w:tcPr>
-          <w:p>
-            <w:r>
-              <w:t>Fórmula de responsáveis</w:t>
-            </w:r>
-          </w:p>
-        </w:tc>
-        <w:tc>
-          <w:tcPr>
-            <w:tcW w:w="1658" w:type="dxa"/>
-          </w:tcPr>
-          <w:p>
-            <w:pPr>
-              <w:jc w:val="center"/>
-            </w:pPr>
-            <w:r>
-              <w:t>Vinicius</w:t>
-            </w:r>
-          </w:p>
-        </w:tc>
-        <w:tc>
-          <w:tcPr>
-            <w:tcW w:w="1418" w:type="dxa"/>
-          </w:tcPr>
-          <w:p/>
-        </w:tc>
-        <w:tc>
-          <w:tcPr>
-            <w:tcW w:w="1479" w:type="dxa"/>
-          </w:tcPr>
-          <w:p>
-            <w:r>
-              <w:t>18/11/2017</w:t>
-            </w:r>
-          </w:p>
-        </w:tc>
-      </w:tr>
-      <w:tr>
-        <w:tc>
-          <w:tcPr>
-            <w:tcW w:w="4165" w:type="dxa"/>
-          </w:tcPr>
-          <w:p>
-            <w:r>
-              <w:t>Retirar Loop Serviços</w:t>
-            </w:r>
-          </w:p>
-        </w:tc>
-        <w:tc>
-          <w:tcPr>
-            <w:tcW w:w="1658" w:type="dxa"/>
-          </w:tcPr>
-          <w:p>
-            <w:pPr>
-              <w:jc w:val="center"/>
-            </w:pPr>
-            <w:r>
-              <w:t>Patrick</w:t>
-            </w:r>
-          </w:p>
-        </w:tc>
-        <w:tc>
-          <w:tcPr>
-            <w:tcW w:w="1418" w:type="dxa"/>
-          </w:tcPr>
-          <w:p/>
-        </w:tc>
-        <w:tc>
-          <w:tcPr>
-            <w:tcW w:w="1479" w:type="dxa"/>
-          </w:tcPr>
-          <w:p>
-            <w:r>
-              <w:t>06/11/2017</w:t>
-            </w:r>
-          </w:p>
-        </w:tc>
-      </w:tr>
-      <w:tr>
-        <w:tc>
-          <w:tcPr>
-            <w:tcW w:w="4165" w:type="dxa"/>
-          </w:tcPr>
-          <w:p>
-            <w:r>
-              <w:t>Fazer Busca Paciente</w:t>
-            </w:r>
-          </w:p>
-        </w:tc>
-        <w:tc>
-          <w:tcPr>
-            <w:tcW w:w="1658" w:type="dxa"/>
-          </w:tcPr>
-          <w:p>
-            <w:pPr>
-              <w:jc w:val="center"/>
-            </w:pPr>
-            <w:r>
-              <w:t>Ana e Patrick</w:t>
-            </w:r>
-          </w:p>
-        </w:tc>
-        <w:tc>
-          <w:tcPr>
-            <w:tcW w:w="1418" w:type="dxa"/>
-          </w:tcPr>
-          <w:p>
-            <w:r>
-              <w:t>12/11/2017</w:t>
-            </w:r>
-          </w:p>
-        </w:tc>
-        <w:tc>
-          <w:tcPr>
-            <w:tcW w:w="1479" w:type="dxa"/>
-          </w:tcPr>
-          <w:p>
-            <w:r>
-              <w:t>1</w:t>
-            </w:r>
-            <w:r>
-              <w:t>7</w:t>
-            </w:r>
-            <w:r>
-              <w:t>/11/2017</w:t>
-            </w:r>
-          </w:p>
-        </w:tc>
-      </w:tr>
-      <w:tr>
-        <w:tc>
-          <w:tcPr>
-            <w:tcW w:w="4165" w:type="dxa"/>
-          </w:tcPr>
-          <w:p>
-            <w:r>
-              <w:t>Fazer Busca Usuário</w:t>
-            </w:r>
-          </w:p>
-        </w:tc>
-        <w:tc>
-          <w:tcPr>
-            <w:tcW w:w="1658" w:type="dxa"/>
-          </w:tcPr>
-          <w:p>
-            <w:pPr>
-              <w:jc w:val="center"/>
-            </w:pPr>
-            <w:r>
-              <w:t>Ana e Patrick</w:t>
-            </w:r>
-          </w:p>
-        </w:tc>
-        <w:tc>
-          <w:tcPr>
-            <w:tcW w:w="1418" w:type="dxa"/>
-          </w:tcPr>
-          <w:p>
-            <w:r>
-              <w:t>12/11/2017</w:t>
-            </w:r>
-          </w:p>
-        </w:tc>
-        <w:tc>
-          <w:tcPr>
-            <w:tcW w:w="1479" w:type="dxa"/>
-          </w:tcPr>
-          <w:p>
-            <w:r>
-              <w:t>1</w:t>
-            </w:r>
-            <w:r>
-              <w:t>7</w:t>
-            </w:r>
-            <w:r>
-              <w:t>/11/2017</w:t>
-            </w:r>
-          </w:p>
-        </w:tc>
-      </w:tr>
-      <w:tr>
-        <w:tc>
-          <w:tcPr>
-            <w:tcW w:w="4165" w:type="dxa"/>
-          </w:tcPr>
-          <w:p>
-            <w:r>
-              <w:t>Fazer Busca Serviço</w:t>
-            </w:r>
-          </w:p>
-        </w:tc>
-        <w:tc>
-          <w:tcPr>
-            <w:tcW w:w="1658" w:type="dxa"/>
-          </w:tcPr>
-          <w:p>
-            <w:pPr>
-              <w:jc w:val="center"/>
-            </w:pPr>
-            <w:r>
-              <w:t>Ana e Patrick</w:t>
-            </w:r>
-          </w:p>
-        </w:tc>
-        <w:tc>
-          <w:tcPr>
-            <w:tcW w:w="1418" w:type="dxa"/>
-          </w:tcPr>
-          <w:p>
-            <w:r>
-              <w:t>12/11/2017</w:t>
-            </w:r>
-          </w:p>
-        </w:tc>
-        <w:tc>
-          <w:tcPr>
-            <w:tcW w:w="1479" w:type="dxa"/>
-          </w:tcPr>
-          <w:p>
-            <w:r>
-              <w:t>1</w:t>
-            </w:r>
-            <w:r>
-              <w:t>7</w:t>
-            </w:r>
-            <w:r>
-              <w:t>/11/2017</w:t>
-            </w:r>
-          </w:p>
-        </w:tc>
-      </w:tr>
-      <w:tr>
-        <w:tc>
-          <w:tcPr>
-            <w:tcW w:w="4165" w:type="dxa"/>
-          </w:tcPr>
-          <w:p>
-            <w:r>
-              <w:t>Manual do usuário</w:t>
-            </w:r>
-          </w:p>
-        </w:tc>
-        <w:tc>
-          <w:tcPr>
-            <w:tcW w:w="1658" w:type="dxa"/>
-          </w:tcPr>
-          <w:p>
-            <w:pPr>
-              <w:jc w:val="center"/>
-            </w:pPr>
-            <w:r>
-              <w:t>Ana</w:t>
-            </w:r>
-          </w:p>
-        </w:tc>
-        <w:tc>
-          <w:tcPr>
-            <w:tcW w:w="1418" w:type="dxa"/>
-          </w:tcPr>
-          <w:p>
-            <w:r>
-              <w:t>28/09</w:t>
-            </w:r>
-            <w:r>
-              <w:t>/2017</w:t>
-            </w:r>
-          </w:p>
-        </w:tc>
-        <w:tc>
-          <w:tcPr>
-            <w:tcW w:w="1479" w:type="dxa"/>
-          </w:tcPr>
-          <w:p/>
-        </w:tc>
-      </w:tr>
-      <w:tr>
-        <w:tc>
-          <w:tcPr>
-            <w:tcW w:w="4165" w:type="dxa"/>
-          </w:tcPr>
-          <w:p>
-            <w:r>
-              <w:t>Correção diagrama de atividade</w:t>
-            </w:r>
-          </w:p>
-        </w:tc>
-        <w:tc>
-          <w:tcPr>
-            <w:tcW w:w="1658" w:type="dxa"/>
-          </w:tcPr>
-          <w:p>
-            <w:pPr>
-              <w:jc w:val="center"/>
-            </w:pPr>
-            <w:r>
-              <w:t>Juliana</w:t>
-            </w:r>
-          </w:p>
-        </w:tc>
-        <w:tc>
-          <w:tcPr>
-            <w:tcW w:w="1418" w:type="dxa"/>
-          </w:tcPr>
-          <w:p>
-            <w:r>
-              <w:t>10/09/2017</w:t>
-            </w:r>
-          </w:p>
-        </w:tc>
-        <w:tc>
-          <w:tcPr>
-            <w:tcW w:w="1479" w:type="dxa"/>
-          </w:tcPr>
-          <w:p>
-            <w:r>
-              <w:t>25/09</w:t>
-            </w:r>
-            <w:r>
-              <w:t>/2017</w:t>
-            </w:r>
-          </w:p>
-        </w:tc>
-      </w:tr>
-      <w:tr>
-        <w:tc>
-          <w:tcPr>
-            <w:tcW w:w="4165" w:type="dxa"/>
-          </w:tcPr>
-          <w:p>
-            <w:r>
-              <w:t>Correção diagrama de sequência</w:t>
-            </w:r>
-          </w:p>
-        </w:tc>
-        <w:tc>
-          <w:tcPr>
-            <w:tcW w:w="1658" w:type="dxa"/>
-          </w:tcPr>
-          <w:p>
-            <w:pPr>
-              <w:jc w:val="center"/>
-            </w:pPr>
-            <w:r>
-              <w:t>Diellen</w:t>
-            </w:r>
-          </w:p>
-        </w:tc>
-        <w:tc>
-          <w:tcPr>
-            <w:tcW w:w="1418" w:type="dxa"/>
-          </w:tcPr>
-          <w:p>
-            <w:r>
-              <w:t>10/09/2017</w:t>
-            </w:r>
-          </w:p>
-        </w:tc>
-        <w:tc>
-          <w:tcPr>
-            <w:tcW w:w="1479" w:type="dxa"/>
-          </w:tcPr>
-          <w:p>
-            <w:r>
-              <w:t>29/09/2017</w:t>
-            </w:r>
-          </w:p>
-        </w:tc>
-      </w:tr>
-      <w:tr>
-        <w:tc>
-          <w:tcPr>
-            <w:tcW w:w="4165" w:type="dxa"/>
-          </w:tcPr>
-          <w:p>
-            <w:r>
-              <w:t>Correção Modelo Relacional</w:t>
-            </w:r>
-          </w:p>
-        </w:tc>
-        <w:tc>
-          <w:tcPr>
-            <w:tcW w:w="1658" w:type="dxa"/>
-          </w:tcPr>
-          <w:p>
-            <w:pPr>
-              <w:jc w:val="center"/>
-            </w:pPr>
-            <w:r>
-              <w:t xml:space="preserve">Vinicius e </w:t>
-            </w:r>
-            <w:r>
-              <w:t>Gabriel</w:t>
-            </w:r>
-          </w:p>
-        </w:tc>
-        <w:tc>
-          <w:tcPr>
-            <w:tcW w:w="1418" w:type="dxa"/>
-          </w:tcPr>
-          <w:p>
-            <w:r>
-              <w:t>02/09/2017</w:t>
-            </w:r>
-          </w:p>
-        </w:tc>
-        <w:tc>
-          <w:tcPr>
-            <w:tcW w:w="1479" w:type="dxa"/>
-          </w:tcPr>
-          <w:p>
-            <w:r>
-              <w:t>15/09/2017</w:t>
-            </w:r>
-          </w:p>
-        </w:tc>
-      </w:tr>
-      <w:tr>
-        <w:tc>
-          <w:tcPr>
-            <w:tcW w:w="4165" w:type="dxa"/>
-          </w:tcPr>
-          <w:p>
-            <w:r>
-              <w:lastRenderedPageBreak/>
-              <w:t>Revisão Geral do Documento</w:t>
-            </w:r>
-          </w:p>
-        </w:tc>
-        <w:tc>
-          <w:tcPr>
-            <w:tcW w:w="1658" w:type="dxa"/>
-          </w:tcPr>
-          <w:p>
-            <w:pPr>
-              <w:jc w:val="center"/>
-            </w:pPr>
-            <w:r>
-              <w:t>Ana</w:t>
-            </w:r>
-          </w:p>
-        </w:tc>
-        <w:tc>
-          <w:tcPr>
-            <w:tcW w:w="1418" w:type="dxa"/>
-          </w:tcPr>
-          <w:p>
-            <w:r>
-              <w:t>26/11/2017</w:t>
-            </w:r>
-          </w:p>
-        </w:tc>
-        <w:tc>
-          <w:tcPr>
-            <w:tcW w:w="1479" w:type="dxa"/>
-          </w:tcPr>
-          <w:p>
-            <w:r>
-              <w:t>26/11/2017</w:t>
-            </w:r>
-          </w:p>
-        </w:tc>
-      </w:tr>
-      <w:tr>
-        <w:tc>
-          <w:tcPr>
-            <w:tcW w:w="4165" w:type="dxa"/>
-          </w:tcPr>
-          <w:p>
-            <w:r>
-              <w:t>Slide</w:t>
-            </w:r>
-          </w:p>
-        </w:tc>
-        <w:tc>
-          <w:tcPr>
-            <w:tcW w:w="1658" w:type="dxa"/>
-          </w:tcPr>
-          <w:p>
-            <w:pPr>
-              <w:jc w:val="center"/>
-            </w:pPr>
-            <w:r>
-              <w:t>Gabriel</w:t>
-            </w:r>
-          </w:p>
-        </w:tc>
-        <w:tc>
-          <w:tcPr>
-            <w:tcW w:w="1418" w:type="dxa"/>
-          </w:tcPr>
-          <w:p/>
-        </w:tc>
-        <w:tc>
-          <w:tcPr>
-            <w:tcW w:w="1479" w:type="dxa"/>
-          </w:tcPr>
-          <w:p>
-            <w:r>
-              <w:t>28/11/2017</w:t>
             </w:r>
             <w:bookmarkStart w:id="0" w:name="_GoBack"/>
             <w:bookmarkEnd w:id="0"/>
           </w:p>
+        </w:tc>
+        <w:tc>
+          <w:tcPr>
+            <w:tcW w:w="1479" w:type="dxa"/>
+          </w:tcPr>
+          <w:p>
+            <w:r>
+              <w:t>12</w:t>
+            </w:r>
+            <w:r>
+              <w:t>/11/2017</w:t>
+            </w:r>
+          </w:p>
+        </w:tc>
+      </w:tr>
+      <w:tr>
+        <w:tc>
+          <w:tcPr>
+            <w:tcW w:w="4165" w:type="dxa"/>
+          </w:tcPr>
+          <w:p>
+            <w:r>
+              <w:t>Paciente</w:t>
+            </w:r>
+          </w:p>
+        </w:tc>
+        <w:tc>
+          <w:tcPr>
+            <w:tcW w:w="1658" w:type="dxa"/>
+          </w:tcPr>
+          <w:p>
+            <w:pPr>
+              <w:jc w:val="center"/>
+            </w:pPr>
+            <w:r>
+              <w:t>Patrick</w:t>
+            </w:r>
+          </w:p>
+        </w:tc>
+        <w:tc>
+          <w:tcPr>
+            <w:tcW w:w="1418" w:type="dxa"/>
+          </w:tcPr>
+          <w:p/>
+        </w:tc>
+        <w:tc>
+          <w:tcPr>
+            <w:tcW w:w="1479" w:type="dxa"/>
+          </w:tcPr>
+          <w:p>
+            <w:r>
+              <w:t>27/10/2017</w:t>
+            </w:r>
+          </w:p>
+        </w:tc>
+      </w:tr>
+      <w:tr>
+        <w:tc>
+          <w:tcPr>
+            <w:tcW w:w="4165" w:type="dxa"/>
+          </w:tcPr>
+          <w:p>
+            <w:r>
+              <w:t>Pagamento</w:t>
+            </w:r>
+          </w:p>
+        </w:tc>
+        <w:tc>
+          <w:tcPr>
+            <w:tcW w:w="1658" w:type="dxa"/>
+          </w:tcPr>
+          <w:p>
+            <w:pPr>
+              <w:jc w:val="center"/>
+            </w:pPr>
+            <w:r>
+              <w:t>Patrick</w:t>
+            </w:r>
+          </w:p>
+        </w:tc>
+        <w:tc>
+          <w:tcPr>
+            <w:tcW w:w="1418" w:type="dxa"/>
+          </w:tcPr>
+          <w:p/>
+        </w:tc>
+        <w:tc>
+          <w:tcPr>
+            <w:tcW w:w="1479" w:type="dxa"/>
+          </w:tcPr>
+          <w:p>
+            <w:r>
+              <w:t>22/11/2017</w:t>
+            </w:r>
+          </w:p>
+        </w:tc>
+      </w:tr>
+      <w:tr>
+        <w:tc>
+          <w:tcPr>
+            <w:tcW w:w="4165" w:type="dxa"/>
+          </w:tcPr>
+          <w:p>
+            <w:proofErr w:type="spellStart"/>
+            <w:r>
+              <w:t>Prontuario</w:t>
+            </w:r>
+            <w:proofErr w:type="spellEnd"/>
+          </w:p>
+        </w:tc>
+        <w:tc>
+          <w:tcPr>
+            <w:tcW w:w="1658" w:type="dxa"/>
+          </w:tcPr>
+          <w:p>
+            <w:pPr>
+              <w:jc w:val="center"/>
+            </w:pPr>
+            <w:r>
+              <w:t>Patrick</w:t>
+            </w:r>
+          </w:p>
+        </w:tc>
+        <w:tc>
+          <w:tcPr>
+            <w:tcW w:w="1418" w:type="dxa"/>
+          </w:tcPr>
+          <w:p/>
+        </w:tc>
+        <w:tc>
+          <w:tcPr>
+            <w:tcW w:w="1479" w:type="dxa"/>
+          </w:tcPr>
+          <w:p>
+            <w:r>
+              <w:t>22/11/2017</w:t>
+            </w:r>
+          </w:p>
+        </w:tc>
+      </w:tr>
+      <w:tr>
+        <w:tc>
+          <w:tcPr>
+            <w:tcW w:w="4165" w:type="dxa"/>
+          </w:tcPr>
+          <w:p>
+            <w:r>
+              <w:t>Responsável</w:t>
+            </w:r>
+          </w:p>
+        </w:tc>
+        <w:tc>
+          <w:tcPr>
+            <w:tcW w:w="1658" w:type="dxa"/>
+          </w:tcPr>
+          <w:p>
+            <w:pPr>
+              <w:jc w:val="center"/>
+            </w:pPr>
+            <w:r>
+              <w:t>Vinicius</w:t>
+            </w:r>
+          </w:p>
+        </w:tc>
+        <w:tc>
+          <w:tcPr>
+            <w:tcW w:w="1418" w:type="dxa"/>
+          </w:tcPr>
+          <w:p/>
+        </w:tc>
+        <w:tc>
+          <w:tcPr>
+            <w:tcW w:w="1479" w:type="dxa"/>
+          </w:tcPr>
+          <w:p>
+            <w:r>
+              <w:t>18/11/2017</w:t>
+            </w:r>
+          </w:p>
+        </w:tc>
+      </w:tr>
+      <w:tr>
+        <w:tc>
+          <w:tcPr>
+            <w:tcW w:w="4165" w:type="dxa"/>
+          </w:tcPr>
+          <w:p>
+            <w:proofErr w:type="spellStart"/>
+            <w:r>
+              <w:t>Usuario</w:t>
+            </w:r>
+            <w:proofErr w:type="spellEnd"/>
+          </w:p>
+        </w:tc>
+        <w:tc>
+          <w:tcPr>
+            <w:tcW w:w="1658" w:type="dxa"/>
+          </w:tcPr>
+          <w:p>
+            <w:pPr>
+              <w:jc w:val="center"/>
+            </w:pPr>
+            <w:r>
+              <w:t>Patrick</w:t>
+            </w:r>
+          </w:p>
+        </w:tc>
+        <w:tc>
+          <w:tcPr>
+            <w:tcW w:w="1418" w:type="dxa"/>
+          </w:tcPr>
+          <w:p/>
+        </w:tc>
+        <w:tc>
+          <w:tcPr>
+            <w:tcW w:w="1479" w:type="dxa"/>
+          </w:tcPr>
+          <w:p>
+            <w:r>
+              <w:t>05/10/2017</w:t>
+            </w:r>
+          </w:p>
+        </w:tc>
+      </w:tr>
+      <w:tr>
+        <w:tc>
+          <w:tcPr>
+            <w:tcW w:w="4165" w:type="dxa"/>
+          </w:tcPr>
+          <w:p>
+            <w:r>
+              <w:t>Style.css</w:t>
+            </w:r>
+          </w:p>
+        </w:tc>
+        <w:tc>
+          <w:tcPr>
+            <w:tcW w:w="1658" w:type="dxa"/>
+          </w:tcPr>
+          <w:p>
+            <w:pPr>
+              <w:jc w:val="center"/>
+            </w:pPr>
+            <w:r>
+              <w:t>Patrick</w:t>
+            </w:r>
+          </w:p>
+        </w:tc>
+        <w:tc>
+          <w:tcPr>
+            <w:tcW w:w="1418" w:type="dxa"/>
+          </w:tcPr>
+          <w:p/>
+        </w:tc>
+        <w:tc>
+          <w:tcPr>
+            <w:tcW w:w="1479" w:type="dxa"/>
+          </w:tcPr>
+          <w:p>
+            <w:r>
+              <w:t>12/09/2017</w:t>
+            </w:r>
+          </w:p>
+        </w:tc>
+      </w:tr>
+      <w:tr>
+        <w:tc>
+          <w:tcPr>
+            <w:tcW w:w="4165" w:type="dxa"/>
+          </w:tcPr>
+          <w:p>
+            <w:r>
+              <w:t>Formatação de Campo</w:t>
+            </w:r>
+          </w:p>
+        </w:tc>
+        <w:tc>
+          <w:tcPr>
+            <w:tcW w:w="1658" w:type="dxa"/>
+          </w:tcPr>
+          <w:p>
+            <w:pPr>
+              <w:jc w:val="center"/>
+            </w:pPr>
+            <w:r>
+              <w:t>Ana</w:t>
+            </w:r>
+          </w:p>
+        </w:tc>
+        <w:tc>
+          <w:tcPr>
+            <w:tcW w:w="1418" w:type="dxa"/>
+          </w:tcPr>
+          <w:p>
+            <w:r>
+              <w:t>21/10/2017</w:t>
+            </w:r>
+          </w:p>
+        </w:tc>
+        <w:tc>
+          <w:tcPr>
+            <w:tcW w:w="1479" w:type="dxa"/>
+          </w:tcPr>
+          <w:p>
+            <w:r>
+              <w:t>21/10</w:t>
+            </w:r>
+            <w:r>
+              <w:t>/2017</w:t>
+            </w:r>
+          </w:p>
+        </w:tc>
+      </w:tr>
+      <w:tr>
+        <w:tc>
+          <w:tcPr>
+            <w:tcW w:w="4165" w:type="dxa"/>
+          </w:tcPr>
+          <w:p>
+            <w:r>
+              <w:t>Relatório de Pagamento</w:t>
+            </w:r>
+          </w:p>
+        </w:tc>
+        <w:tc>
+          <w:tcPr>
+            <w:tcW w:w="1658" w:type="dxa"/>
+          </w:tcPr>
+          <w:p>
+            <w:pPr>
+              <w:jc w:val="center"/>
+            </w:pPr>
+            <w:r>
+              <w:t>Ana</w:t>
+            </w:r>
+          </w:p>
+        </w:tc>
+        <w:tc>
+          <w:tcPr>
+            <w:tcW w:w="1418" w:type="dxa"/>
+          </w:tcPr>
+          <w:p/>
+        </w:tc>
+        <w:tc>
+          <w:tcPr>
+            <w:tcW w:w="1479" w:type="dxa"/>
+          </w:tcPr>
+          <w:p>
+            <w:r>
+              <w:t>05/11/2017</w:t>
+            </w:r>
+          </w:p>
+        </w:tc>
+      </w:tr>
+      <w:tr>
+        <w:tc>
+          <w:tcPr>
+            <w:tcW w:w="4165" w:type="dxa"/>
+          </w:tcPr>
+          <w:p>
+            <w:r>
+              <w:t>Relatório da Agenda</w:t>
+            </w:r>
+          </w:p>
+        </w:tc>
+        <w:tc>
+          <w:tcPr>
+            <w:tcW w:w="1658" w:type="dxa"/>
+          </w:tcPr>
+          <w:p>
+            <w:pPr>
+              <w:jc w:val="center"/>
+            </w:pPr>
+            <w:r>
+              <w:t>Ana</w:t>
+            </w:r>
+          </w:p>
+        </w:tc>
+        <w:tc>
+          <w:tcPr>
+            <w:tcW w:w="1418" w:type="dxa"/>
+          </w:tcPr>
+          <w:p/>
+        </w:tc>
+        <w:tc>
+          <w:tcPr>
+            <w:tcW w:w="1479" w:type="dxa"/>
+          </w:tcPr>
+          <w:p>
+            <w:r>
+              <w:t>05/11/2017</w:t>
+            </w:r>
+          </w:p>
+        </w:tc>
+      </w:tr>
+      <w:tr>
+        <w:tc>
+          <w:tcPr>
+            <w:tcW w:w="4165" w:type="dxa"/>
+          </w:tcPr>
+          <w:p>
+            <w:r>
+              <w:t>Fórmula de responsáveis</w:t>
+            </w:r>
+          </w:p>
+        </w:tc>
+        <w:tc>
+          <w:tcPr>
+            <w:tcW w:w="1658" w:type="dxa"/>
+          </w:tcPr>
+          <w:p>
+            <w:pPr>
+              <w:jc w:val="center"/>
+            </w:pPr>
+            <w:r>
+              <w:t>Vinicius</w:t>
+            </w:r>
+          </w:p>
+        </w:tc>
+        <w:tc>
+          <w:tcPr>
+            <w:tcW w:w="1418" w:type="dxa"/>
+          </w:tcPr>
+          <w:p/>
+        </w:tc>
+        <w:tc>
+          <w:tcPr>
+            <w:tcW w:w="1479" w:type="dxa"/>
+          </w:tcPr>
+          <w:p>
+            <w:r>
+              <w:t>18/11/2017</w:t>
+            </w:r>
+          </w:p>
+        </w:tc>
+      </w:tr>
+      <w:tr>
+        <w:tc>
+          <w:tcPr>
+            <w:tcW w:w="4165" w:type="dxa"/>
+          </w:tcPr>
+          <w:p>
+            <w:proofErr w:type="spellStart"/>
+            <w:r>
+              <w:t>Try</w:t>
+            </w:r>
+            <w:proofErr w:type="spellEnd"/>
+            <w:r>
+              <w:t>/catch</w:t>
+            </w:r>
+          </w:p>
+        </w:tc>
+        <w:tc>
+          <w:tcPr>
+            <w:tcW w:w="1658" w:type="dxa"/>
+          </w:tcPr>
+          <w:p>
+            <w:pPr>
+              <w:jc w:val="center"/>
+            </w:pPr>
+            <w:r>
+              <w:t>Gabriel</w:t>
+            </w:r>
+          </w:p>
+        </w:tc>
+        <w:tc>
+          <w:tcPr>
+            <w:tcW w:w="1418" w:type="dxa"/>
+          </w:tcPr>
+          <w:p/>
+        </w:tc>
+        <w:tc>
+          <w:tcPr>
+            <w:tcW w:w="1479" w:type="dxa"/>
+          </w:tcPr>
+          <w:p>
+            <w:r>
+              <w:t>21/10/2017</w:t>
+            </w:r>
+          </w:p>
+        </w:tc>
+      </w:tr>
+      <w:tr>
+        <w:tc>
+          <w:tcPr>
+            <w:tcW w:w="4165" w:type="dxa"/>
+          </w:tcPr>
+          <w:p>
+            <w:r>
+              <w:t>Retirar Loop Serviços</w:t>
+            </w:r>
+          </w:p>
+        </w:tc>
+        <w:tc>
+          <w:tcPr>
+            <w:tcW w:w="1658" w:type="dxa"/>
+          </w:tcPr>
+          <w:p>
+            <w:pPr>
+              <w:jc w:val="center"/>
+            </w:pPr>
+            <w:r>
+              <w:t>Patrick</w:t>
+            </w:r>
+          </w:p>
+        </w:tc>
+        <w:tc>
+          <w:tcPr>
+            <w:tcW w:w="1418" w:type="dxa"/>
+          </w:tcPr>
+          <w:p/>
+        </w:tc>
+        <w:tc>
+          <w:tcPr>
+            <w:tcW w:w="1479" w:type="dxa"/>
+          </w:tcPr>
+          <w:p>
+            <w:r>
+              <w:t>06/11/2017</w:t>
+            </w:r>
+          </w:p>
+        </w:tc>
+      </w:tr>
+      <w:tr>
+        <w:tc>
+          <w:tcPr>
+            <w:tcW w:w="4165" w:type="dxa"/>
+          </w:tcPr>
+          <w:p>
+            <w:r>
+              <w:t>Fazer Busca Paciente</w:t>
+            </w:r>
+          </w:p>
+        </w:tc>
+        <w:tc>
+          <w:tcPr>
+            <w:tcW w:w="1658" w:type="dxa"/>
+          </w:tcPr>
+          <w:p>
+            <w:pPr>
+              <w:jc w:val="center"/>
+            </w:pPr>
+            <w:r>
+              <w:t>Ana e Patrick</w:t>
+            </w:r>
+          </w:p>
+        </w:tc>
+        <w:tc>
+          <w:tcPr>
+            <w:tcW w:w="1418" w:type="dxa"/>
+          </w:tcPr>
+          <w:p>
+            <w:r>
+              <w:t>12/11/2017</w:t>
+            </w:r>
+          </w:p>
+        </w:tc>
+        <w:tc>
+          <w:tcPr>
+            <w:tcW w:w="1479" w:type="dxa"/>
+          </w:tcPr>
+          <w:p>
+            <w:r>
+              <w:t>1</w:t>
+            </w:r>
+            <w:r>
+              <w:t>7</w:t>
+            </w:r>
+            <w:r>
+              <w:t>/11/2017</w:t>
+            </w:r>
+          </w:p>
+        </w:tc>
+      </w:tr>
+      <w:tr>
+        <w:tc>
+          <w:tcPr>
+            <w:tcW w:w="4165" w:type="dxa"/>
+          </w:tcPr>
+          <w:p>
+            <w:r>
+              <w:t>Fazer Busca Usuário</w:t>
+            </w:r>
+          </w:p>
+        </w:tc>
+        <w:tc>
+          <w:tcPr>
+            <w:tcW w:w="1658" w:type="dxa"/>
+          </w:tcPr>
+          <w:p>
+            <w:pPr>
+              <w:jc w:val="center"/>
+            </w:pPr>
+            <w:r>
+              <w:t>Ana e Patrick</w:t>
+            </w:r>
+          </w:p>
+        </w:tc>
+        <w:tc>
+          <w:tcPr>
+            <w:tcW w:w="1418" w:type="dxa"/>
+          </w:tcPr>
+          <w:p>
+            <w:r>
+              <w:t>12/11/2017</w:t>
+            </w:r>
+          </w:p>
+        </w:tc>
+        <w:tc>
+          <w:tcPr>
+            <w:tcW w:w="1479" w:type="dxa"/>
+          </w:tcPr>
+          <w:p>
+            <w:r>
+              <w:t>1</w:t>
+            </w:r>
+            <w:r>
+              <w:t>7</w:t>
+            </w:r>
+            <w:r>
+              <w:t>/11/2017</w:t>
+            </w:r>
+          </w:p>
+        </w:tc>
+      </w:tr>
+      <w:tr>
+        <w:tc>
+          <w:tcPr>
+            <w:tcW w:w="4165" w:type="dxa"/>
+          </w:tcPr>
+          <w:p>
+            <w:r>
+              <w:t>Fazer Busca Serviço</w:t>
+            </w:r>
+          </w:p>
+        </w:tc>
+        <w:tc>
+          <w:tcPr>
+            <w:tcW w:w="1658" w:type="dxa"/>
+          </w:tcPr>
+          <w:p>
+            <w:pPr>
+              <w:jc w:val="center"/>
+            </w:pPr>
+            <w:r>
+              <w:t>Ana e Patrick</w:t>
+            </w:r>
+          </w:p>
+        </w:tc>
+        <w:tc>
+          <w:tcPr>
+            <w:tcW w:w="1418" w:type="dxa"/>
+          </w:tcPr>
+          <w:p>
+            <w:r>
+              <w:t>12/11/2017</w:t>
+            </w:r>
+          </w:p>
+        </w:tc>
+        <w:tc>
+          <w:tcPr>
+            <w:tcW w:w="1479" w:type="dxa"/>
+          </w:tcPr>
+          <w:p>
+            <w:r>
+              <w:t>1</w:t>
+            </w:r>
+            <w:r>
+              <w:t>7</w:t>
+            </w:r>
+            <w:r>
+              <w:t>/11/2017</w:t>
+            </w:r>
+          </w:p>
+        </w:tc>
+      </w:tr>
+      <w:tr>
+        <w:tc>
+          <w:tcPr>
+            <w:tcW w:w="4165" w:type="dxa"/>
+          </w:tcPr>
+          <w:p>
+            <w:r>
+              <w:t>Manual do usuário</w:t>
+            </w:r>
+          </w:p>
+        </w:tc>
+        <w:tc>
+          <w:tcPr>
+            <w:tcW w:w="1658" w:type="dxa"/>
+          </w:tcPr>
+          <w:p>
+            <w:pPr>
+              <w:jc w:val="center"/>
+            </w:pPr>
+            <w:r>
+              <w:t>Ana</w:t>
+            </w:r>
+          </w:p>
+        </w:tc>
+        <w:tc>
+          <w:tcPr>
+            <w:tcW w:w="1418" w:type="dxa"/>
+          </w:tcPr>
+          <w:p>
+            <w:r>
+              <w:t>28/09</w:t>
+            </w:r>
+            <w:r>
+              <w:t>/2017</w:t>
+            </w:r>
+          </w:p>
+        </w:tc>
+        <w:tc>
+          <w:tcPr>
+            <w:tcW w:w="1479" w:type="dxa"/>
+          </w:tcPr>
+          <w:p/>
+        </w:tc>
+      </w:tr>
+      <w:tr>
+        <w:tc>
+          <w:tcPr>
+            <w:tcW w:w="4165" w:type="dxa"/>
+          </w:tcPr>
+          <w:p>
+            <w:r>
+              <w:t>Correção diagrama de atividade</w:t>
+            </w:r>
+          </w:p>
+        </w:tc>
+        <w:tc>
+          <w:tcPr>
+            <w:tcW w:w="1658" w:type="dxa"/>
+          </w:tcPr>
+          <w:p>
+            <w:pPr>
+              <w:jc w:val="center"/>
+            </w:pPr>
+            <w:r>
+              <w:t>Juliana</w:t>
+            </w:r>
+          </w:p>
+        </w:tc>
+        <w:tc>
+          <w:tcPr>
+            <w:tcW w:w="1418" w:type="dxa"/>
+          </w:tcPr>
+          <w:p>
+            <w:r>
+              <w:t>10/09/2017</w:t>
+            </w:r>
+          </w:p>
+        </w:tc>
+        <w:tc>
+          <w:tcPr>
+            <w:tcW w:w="1479" w:type="dxa"/>
+          </w:tcPr>
+          <w:p>
+            <w:r>
+              <w:t>25/09</w:t>
+            </w:r>
+            <w:r>
+              <w:t>/2017</w:t>
+            </w:r>
+          </w:p>
+        </w:tc>
+      </w:tr>
+      <w:tr>
+        <w:tc>
+          <w:tcPr>
+            <w:tcW w:w="4165" w:type="dxa"/>
+          </w:tcPr>
+          <w:p>
+            <w:r>
+              <w:t>Correção diagrama de sequência</w:t>
+            </w:r>
+          </w:p>
+        </w:tc>
+        <w:tc>
+          <w:tcPr>
+            <w:tcW w:w="1658" w:type="dxa"/>
+          </w:tcPr>
+          <w:p>
+            <w:pPr>
+              <w:jc w:val="center"/>
+            </w:pPr>
+            <w:proofErr w:type="spellStart"/>
+            <w:r>
+              <w:t>Diellen</w:t>
+            </w:r>
+            <w:proofErr w:type="spellEnd"/>
+          </w:p>
+        </w:tc>
+        <w:tc>
+          <w:tcPr>
+            <w:tcW w:w="1418" w:type="dxa"/>
+          </w:tcPr>
+          <w:p>
+            <w:r>
+              <w:t>10/09/2017</w:t>
+            </w:r>
+          </w:p>
+        </w:tc>
+        <w:tc>
+          <w:tcPr>
+            <w:tcW w:w="1479" w:type="dxa"/>
+          </w:tcPr>
+          <w:p>
+            <w:r>
+              <w:t>29/09/2017</w:t>
+            </w:r>
+          </w:p>
+        </w:tc>
+      </w:tr>
+      <w:tr>
+        <w:tc>
+          <w:tcPr>
+            <w:tcW w:w="4165" w:type="dxa"/>
+          </w:tcPr>
+          <w:p>
+            <w:r>
+              <w:lastRenderedPageBreak/>
+              <w:t>Correção Modelo Relacional</w:t>
+            </w:r>
+          </w:p>
+        </w:tc>
+        <w:tc>
+          <w:tcPr>
+            <w:tcW w:w="1658" w:type="dxa"/>
+          </w:tcPr>
+          <w:p>
+            <w:pPr>
+              <w:jc w:val="center"/>
+            </w:pPr>
+            <w:r>
+              <w:t xml:space="preserve">Vinicius e </w:t>
+            </w:r>
+            <w:r>
+              <w:t>Gabriel</w:t>
+            </w:r>
+          </w:p>
+        </w:tc>
+        <w:tc>
+          <w:tcPr>
+            <w:tcW w:w="1418" w:type="dxa"/>
+          </w:tcPr>
+          <w:p>
+            <w:r>
+              <w:t>02/09/2017</w:t>
+            </w:r>
+          </w:p>
+        </w:tc>
+        <w:tc>
+          <w:tcPr>
+            <w:tcW w:w="1479" w:type="dxa"/>
+          </w:tcPr>
+          <w:p>
+            <w:r>
+              <w:t>15/09/2017</w:t>
+            </w:r>
+          </w:p>
+        </w:tc>
+      </w:tr>
+      <w:tr>
+        <w:tc>
+          <w:tcPr>
+            <w:tcW w:w="4165" w:type="dxa"/>
+          </w:tcPr>
+          <w:p>
+            <w:r>
+              <w:t>Revisão Geral do Documento</w:t>
+            </w:r>
+          </w:p>
+        </w:tc>
+        <w:tc>
+          <w:tcPr>
+            <w:tcW w:w="1658" w:type="dxa"/>
+          </w:tcPr>
+          <w:p>
+            <w:pPr>
+              <w:jc w:val="center"/>
+            </w:pPr>
+            <w:r>
+              <w:t>Ana</w:t>
+            </w:r>
+          </w:p>
+        </w:tc>
+        <w:tc>
+          <w:tcPr>
+            <w:tcW w:w="1418" w:type="dxa"/>
+          </w:tcPr>
+          <w:p/>
+        </w:tc>
+        <w:tc>
+          <w:tcPr>
+            <w:tcW w:w="1479" w:type="dxa"/>
+          </w:tcPr>
+          <w:p/>
         </w:tc>
       </w:tr>
     </w:tbl>
@@ -2179,56 +2250,6 @@
     </w:sectPr>
   </w:body>
 </w:document>
-</file>
-
-<file path=word/endnotes.xml><?xml version="1.0" encoding="utf-8"?>
-<w:endnotes xmlns:wpc="http://schemas.microsoft.com/office/word/2010/wordprocessingCanvas" xmlns:cx="http://schemas.microsoft.com/office/drawing/2014/chartex" xmlns:cx1="http://schemas.microsoft.com/office/drawing/2015/9/8/chartex" xmlns:cx2="http://schemas.microsoft.com/office/drawing/2015/10/21/chartex" xmlns:cx3="http://schemas.microsoft.com/office/drawing/2016/5/9/chartex" xmlns:cx4="http://schemas.microsoft.com/office/drawing/2016/5/10/chartex" xmlns:cx5="http://schemas.microsoft.com/office/drawing/2016/5/11/chartex" xmlns:cx6="http://schemas.microsoft.com/office/drawing/2016/5/12/chartex" xmlns:cx7="http://schemas.microsoft.com/office/drawing/2016/5/13/chartex" xmlns:cx8="http://schemas.microsoft.com/office/drawing/2016/5/14/chartex" xmlns:mc="http://schemas.openxmlformats.org/markup-compatibility/2006" xmlns:aink="http://schemas.microsoft.com/office/drawing/2016/ink" xmlns:am3d="http://schemas.microsoft.com/office/drawing/2017/model3d" xmlns:o="urn:schemas-microsoft-com:office:office" xmlns:r="http://schemas.openxmlformats.org/officeDocument/2006/relationships" xmlns:m="http://schemas.openxmlformats.org/officeDocument/2006/math" xmlns:v="urn:schemas-microsoft-com:vml" xmlns:wp14="http://schemas.microsoft.com/office/word/2010/wordprocessingDrawing" xmlns:wp="http://schemas.openxmlformats.org/drawingml/2006/wordprocessingDrawing" xmlns:w10="urn:schemas-microsoft-com:office:word" xmlns:w="http://schemas.openxmlformats.org/wordprocessingml/2006/main" xmlns:w14="http://schemas.microsoft.com/office/word/2010/wordml" xmlns:w15="http://schemas.microsoft.com/office/word/2012/wordml" xmlns:w16cid="http://schemas.microsoft.com/office/word/2016/wordml/cid" xmlns:w16se="http://schemas.microsoft.com/office/word/2015/wordml/symex" xmlns:wpg="http://schemas.microsoft.com/office/word/2010/wordprocessingGroup" xmlns:wpi="http://schemas.microsoft.com/office/word/2010/wordprocessingInk" xmlns:wne="http://schemas.microsoft.com/office/word/2006/wordml" xmlns:wps="http://schemas.microsoft.com/office/word/2010/wordprocessingShape" mc:Ignorable="w14 w15 w16se w16cid wp14">
-  <w:endnote w:type="separator" w:id="-1">
-    <w:p>
-      <w:pPr>
-        <w:spacing w:after="0" w:line="240" w:lineRule="auto"/>
-      </w:pPr>
-      <w:r>
-        <w:separator/>
-      </w:r>
-    </w:p>
-  </w:endnote>
-  <w:endnote w:type="continuationSeparator" w:id="0">
-    <w:p>
-      <w:pPr>
-        <w:spacing w:after="0" w:line="240" w:lineRule="auto"/>
-      </w:pPr>
-      <w:r>
-        <w:continuationSeparator/>
-      </w:r>
-    </w:p>
-  </w:endnote>
-</w:endnotes>
-</file>
-
-<file path=word/footnotes.xml><?xml version="1.0" encoding="utf-8"?>
-<w:footnotes xmlns:wpc="http://schemas.microsoft.com/office/word/2010/wordprocessingCanvas" xmlns:cx="http://schemas.microsoft.com/office/drawing/2014/chartex" xmlns:cx1="http://schemas.microsoft.com/office/drawing/2015/9/8/chartex" xmlns:cx2="http://schemas.microsoft.com/office/drawing/2015/10/21/chartex" xmlns:cx3="http://schemas.microsoft.com/office/drawing/2016/5/9/chartex" xmlns:cx4="http://schemas.microsoft.com/office/drawing/2016/5/10/chartex" xmlns:cx5="http://schemas.microsoft.com/office/drawing/2016/5/11/chartex" xmlns:cx6="http://schemas.microsoft.com/office/drawing/2016/5/12/chartex" xmlns:cx7="http://schemas.microsoft.com/office/drawing/2016/5/13/chartex" xmlns:cx8="http://schemas.microsoft.com/office/drawing/2016/5/14/chartex" xmlns:mc="http://schemas.openxmlformats.org/markup-compatibility/2006" xmlns:aink="http://schemas.microsoft.com/office/drawing/2016/ink" xmlns:am3d="http://schemas.microsoft.com/office/drawing/2017/model3d" xmlns:o="urn:schemas-microsoft-com:office:office" xmlns:r="http://schemas.openxmlformats.org/officeDocument/2006/relationships" xmlns:m="http://schemas.openxmlformats.org/officeDocument/2006/math" xmlns:v="urn:schemas-microsoft-com:vml" xmlns:wp14="http://schemas.microsoft.com/office/word/2010/wordprocessingDrawing" xmlns:wp="http://schemas.openxmlformats.org/drawingml/2006/wordprocessingDrawing" xmlns:w10="urn:schemas-microsoft-com:office:word" xmlns:w="http://schemas.openxmlformats.org/wordprocessingml/2006/main" xmlns:w14="http://schemas.microsoft.com/office/word/2010/wordml" xmlns:w15="http://schemas.microsoft.com/office/word/2012/wordml" xmlns:w16cid="http://schemas.microsoft.com/office/word/2016/wordml/cid" xmlns:w16se="http://schemas.microsoft.com/office/word/2015/wordml/symex" xmlns:wpg="http://schemas.microsoft.com/office/word/2010/wordprocessingGroup" xmlns:wpi="http://schemas.microsoft.com/office/word/2010/wordprocessingInk" xmlns:wne="http://schemas.microsoft.com/office/word/2006/wordml" xmlns:wps="http://schemas.microsoft.com/office/word/2010/wordprocessingShape" mc:Ignorable="w14 w15 w16se w16cid wp14">
-  <w:footnote w:type="separator" w:id="-1">
-    <w:p>
-      <w:pPr>
-        <w:spacing w:after="0" w:line="240" w:lineRule="auto"/>
-      </w:pPr>
-      <w:r>
-        <w:separator/>
-      </w:r>
-    </w:p>
-  </w:footnote>
-  <w:footnote w:type="continuationSeparator" w:id="0">
-    <w:p>
-      <w:pPr>
-        <w:spacing w:after="0" w:line="240" w:lineRule="auto"/>
-      </w:pPr>
-      <w:r>
-        <w:continuationSeparator/>
-      </w:r>
-    </w:p>
-  </w:footnote>
-</w:footnotes>
 </file>
 
 <file path=word/styles.xml><?xml version="1.0" encoding="utf-8"?>
@@ -2690,50 +2711,6 @@
       <w:lang w:eastAsia="pt-BR"/>
     </w:rPr>
   </w:style>
-  <w:style w:type="paragraph" w:styleId="Cabealho">
-    <w:name w:val="header"/>
-    <w:basedOn w:val="Normal"/>
-    <w:link w:val="CabealhoChar"/>
-    <w:uiPriority w:val="99"/>
-    <w:unhideWhenUsed/>
-    <w:rsid w:val="00667FE8"/>
-    <w:pPr>
-      <w:tabs>
-        <w:tab w:val="center" w:pos="4252"/>
-        <w:tab w:val="right" w:pos="8504"/>
-      </w:tabs>
-      <w:spacing w:after="0" w:line="240" w:lineRule="auto"/>
-    </w:pPr>
-  </w:style>
-  <w:style w:type="character" w:customStyle="1" w:styleId="CabealhoChar">
-    <w:name w:val="Cabeçalho Char"/>
-    <w:basedOn w:val="Fontepargpadro"/>
-    <w:link w:val="Cabealho"/>
-    <w:uiPriority w:val="99"/>
-    <w:rsid w:val="00667FE8"/>
-  </w:style>
-  <w:style w:type="paragraph" w:styleId="Rodap">
-    <w:name w:val="footer"/>
-    <w:basedOn w:val="Normal"/>
-    <w:link w:val="RodapChar"/>
-    <w:uiPriority w:val="99"/>
-    <w:unhideWhenUsed/>
-    <w:rsid w:val="00667FE8"/>
-    <w:pPr>
-      <w:tabs>
-        <w:tab w:val="center" w:pos="4252"/>
-        <w:tab w:val="right" w:pos="8504"/>
-      </w:tabs>
-      <w:spacing w:after="0" w:line="240" w:lineRule="auto"/>
-    </w:pPr>
-  </w:style>
-  <w:style w:type="character" w:customStyle="1" w:styleId="RodapChar">
-    <w:name w:val="Rodapé Char"/>
-    <w:basedOn w:val="Fontepargpadro"/>
-    <w:link w:val="Rodap"/>
-    <w:uiPriority w:val="99"/>
-    <w:rsid w:val="00667FE8"/>
-  </w:style>
 </w:styles>
 </file>
 

</xml_diff>